<commit_message>
Ginger’s edits are now incorporated into the final version
</commit_message>
<xml_diff>
--- a/manuscript/final/Hamilton-ResponsestoReviewers.docx
+++ b/manuscript/final/Hamilton-ResponsestoReviewers.docx
@@ -45,77 +45,7 @@
         <w:rPr>
           <w:rFonts w:ascii="Times New Roman" w:hAnsi="Times New Roman" w:cs="Times New Roman"/>
         </w:rPr>
-        <w:t xml:space="preserve">My main concern with this </w:t>
-      </w:r>
-      <w:proofErr w:type="spellStart"/>
-      <w:r>
-        <w:rPr>
-          <w:rFonts w:ascii="Times New Roman" w:hAnsi="Times New Roman" w:cs="Times New Roman"/>
-        </w:rPr>
-        <w:t>ms</w:t>
-      </w:r>
-      <w:proofErr w:type="spellEnd"/>
-      <w:r>
-        <w:rPr>
-          <w:rFonts w:ascii="Times New Roman" w:hAnsi="Times New Roman" w:cs="Times New Roman"/>
-        </w:rPr>
-        <w:t xml:space="preserve"> is that there </w:t>
-      </w:r>
-      <w:proofErr w:type="gramStart"/>
-      <w:r>
-        <w:rPr>
-          <w:rFonts w:ascii="Times New Roman" w:hAnsi="Times New Roman" w:cs="Times New Roman"/>
-        </w:rPr>
-        <w:t>really is</w:t>
-      </w:r>
-      <w:proofErr w:type="gramEnd"/>
-      <w:r>
-        <w:rPr>
-          <w:rFonts w:ascii="Times New Roman" w:hAnsi="Times New Roman" w:cs="Times New Roman"/>
-        </w:rPr>
-        <w:t xml:space="preserve"> only a limited connection between its data and M. rubrum.  The paper is about cryptophytes.  While that is the focus of the title, the </w:t>
-      </w:r>
-      <w:proofErr w:type="spellStart"/>
-      <w:r>
-        <w:rPr>
-          <w:rFonts w:ascii="Times New Roman" w:hAnsi="Times New Roman" w:cs="Times New Roman"/>
-        </w:rPr>
-        <w:t>ms</w:t>
-      </w:r>
-      <w:proofErr w:type="spellEnd"/>
-      <w:r>
-        <w:rPr>
-          <w:rFonts w:ascii="Times New Roman" w:hAnsi="Times New Roman" w:cs="Times New Roman"/>
-        </w:rPr>
-        <w:t xml:space="preserve"> itself spends a lot of time speculating about control of M rubrum blooms, about which there is no data here.  My first question is whether there is any way to confirm that this was "post-bloom" and not just "no bloom this year"?  A recent paper by </w:t>
-      </w:r>
-      <w:proofErr w:type="spellStart"/>
-      <w:r>
-        <w:rPr>
-          <w:rFonts w:ascii="Times New Roman" w:hAnsi="Times New Roman" w:cs="Times New Roman"/>
-        </w:rPr>
-        <w:t>Dierssen</w:t>
-      </w:r>
-      <w:proofErr w:type="spellEnd"/>
-      <w:r>
-        <w:rPr>
-          <w:rFonts w:ascii="Times New Roman" w:hAnsi="Times New Roman" w:cs="Times New Roman"/>
-        </w:rPr>
-        <w:t xml:space="preserve"> et al in PNAS used ocean color to quantify M rubrum.  If the data from the present </w:t>
-      </w:r>
-      <w:proofErr w:type="spellStart"/>
-      <w:r>
-        <w:rPr>
-          <w:rFonts w:ascii="Times New Roman" w:hAnsi="Times New Roman" w:cs="Times New Roman"/>
-        </w:rPr>
-        <w:t>ms</w:t>
-      </w:r>
-      <w:proofErr w:type="spellEnd"/>
-      <w:r>
-        <w:rPr>
-          <w:rFonts w:ascii="Times New Roman" w:hAnsi="Times New Roman" w:cs="Times New Roman"/>
-        </w:rPr>
-        <w:t xml:space="preserve"> could be put into the context of some real data about an actual prior bloom in this estuary, it would make the connection between the ciliate and the cryptophyte abundance more concrete.</w:t>
+        <w:t>My main concern with this ms is that there really is only a limited connection between its data and M. rubrum.  The paper is about cryptophytes.  While that is the focus of the title, the ms itself spends a lot of time speculating about control of M rubrum blooms, about which there is no data here.  My first question is whether there is any way to confirm that this was "post-bloom" and not just "no bloom this year"?  A recent paper by Dierssen et al in PNAS used ocean color to quantify M rubrum.  If the data from the present ms could be put into the context of some real data about an actual prior bloom in this estuary, it would make the connection between the ciliate and the cryptophyte abundance more concrete.</w:t>
       </w:r>
     </w:p>
     <w:p>
@@ -355,15 +285,7 @@
           <w:rFonts w:ascii="Times New Roman" w:hAnsi="Times New Roman" w:cs="Times New Roman"/>
           <w:color w:val="FF0000"/>
         </w:rPr>
-        <w:t xml:space="preserve"> We added the figures and </w:t>
-      </w:r>
-      <w:bookmarkStart w:id="0" w:name="_GoBack"/>
-      <w:r>
-        <w:rPr>
-          <w:rFonts w:ascii="Times New Roman" w:hAnsi="Times New Roman" w:cs="Times New Roman"/>
-          <w:color w:val="FF0000"/>
-        </w:rPr>
-        <w:t>discuss</w:t>
+        <w:t xml:space="preserve"> We added the figures and discuss</w:t>
       </w:r>
       <w:r>
         <w:rPr>
@@ -412,7 +334,49 @@
           <w:rFonts w:ascii="Times New Roman" w:hAnsi="Times New Roman" w:cs="Times New Roman"/>
           <w:color w:val="FF0000"/>
         </w:rPr>
-        <w:t xml:space="preserve"> 215-217, 322-326)</w:t>
+        <w:t xml:space="preserve"> 21</w:t>
+      </w:r>
+      <w:r>
+        <w:rPr>
+          <w:rFonts w:ascii="Times New Roman" w:hAnsi="Times New Roman" w:cs="Times New Roman"/>
+          <w:color w:val="FF0000"/>
+        </w:rPr>
+        <w:t>6</w:t>
+      </w:r>
+      <w:r>
+        <w:rPr>
+          <w:rFonts w:ascii="Times New Roman" w:hAnsi="Times New Roman" w:cs="Times New Roman"/>
+          <w:color w:val="FF0000"/>
+        </w:rPr>
+        <w:t>-217, 3</w:t>
+      </w:r>
+      <w:r>
+        <w:rPr>
+          <w:rFonts w:ascii="Times New Roman" w:hAnsi="Times New Roman" w:cs="Times New Roman"/>
+          <w:color w:val="FF0000"/>
+        </w:rPr>
+        <w:t>33</w:t>
+      </w:r>
+      <w:r>
+        <w:rPr>
+          <w:rFonts w:ascii="Times New Roman" w:hAnsi="Times New Roman" w:cs="Times New Roman"/>
+          <w:color w:val="FF0000"/>
+        </w:rPr>
+        <w:t>-3</w:t>
+      </w:r>
+      <w:r>
+        <w:rPr>
+          <w:rFonts w:ascii="Times New Roman" w:hAnsi="Times New Roman" w:cs="Times New Roman"/>
+          <w:color w:val="FF0000"/>
+        </w:rPr>
+        <w:t>3</w:t>
+      </w:r>
+      <w:r>
+        <w:rPr>
+          <w:rFonts w:ascii="Times New Roman" w:hAnsi="Times New Roman" w:cs="Times New Roman"/>
+          <w:color w:val="FF0000"/>
+        </w:rPr>
+        <w:t>6)</w:t>
       </w:r>
       <w:r>
         <w:rPr>
@@ -422,39 +386,24 @@
         <w:t>.</w:t>
       </w:r>
     </w:p>
-    <w:bookmarkEnd w:id="0"/>
-    <w:p>
-      <w:pPr>
-        <w:rPr>
-          <w:rFonts w:ascii="Times New Roman" w:hAnsi="Times New Roman" w:cs="Times New Roman"/>
-        </w:rPr>
-      </w:pPr>
-    </w:p>
-    <w:p>
-      <w:pPr>
-        <w:rPr>
-          <w:rFonts w:ascii="Times New Roman" w:hAnsi="Times New Roman" w:cs="Times New Roman"/>
-        </w:rPr>
-      </w:pPr>
-      <w:r>
-        <w:rPr>
-          <w:rFonts w:ascii="Times New Roman" w:hAnsi="Times New Roman" w:cs="Times New Roman"/>
-        </w:rPr>
-        <w:t xml:space="preserve">At 0.1-0.3 x 10^6 per L Mesodinium was still </w:t>
-      </w:r>
-      <w:proofErr w:type="gramStart"/>
-      <w:r>
-        <w:rPr>
-          <w:rFonts w:ascii="Times New Roman" w:hAnsi="Times New Roman" w:cs="Times New Roman"/>
-        </w:rPr>
-        <w:t>pretty high</w:t>
-      </w:r>
-      <w:proofErr w:type="gramEnd"/>
-      <w:r>
-        <w:rPr>
-          <w:rFonts w:ascii="Times New Roman" w:hAnsi="Times New Roman" w:cs="Times New Roman"/>
-        </w:rPr>
-        <w:t xml:space="preserve"> during the study. What about physical mechanisms leading to bloom decline?  The authors seem too quick to make the connection between DIN, cryptophytes and bloom decline without direct data.  In this regard, the Conclusion section is a bit of an overreach.  The data do not "show" nutrient-limited division rates, much less that this leads to bloom decline of the ciliate.  These words should be tempered.</w:t>
+    <w:p>
+      <w:pPr>
+        <w:rPr>
+          <w:rFonts w:ascii="Times New Roman" w:hAnsi="Times New Roman" w:cs="Times New Roman"/>
+        </w:rPr>
+      </w:pPr>
+    </w:p>
+    <w:p>
+      <w:pPr>
+        <w:rPr>
+          <w:rFonts w:ascii="Times New Roman" w:hAnsi="Times New Roman" w:cs="Times New Roman"/>
+        </w:rPr>
+      </w:pPr>
+      <w:r>
+        <w:rPr>
+          <w:rFonts w:ascii="Times New Roman" w:hAnsi="Times New Roman" w:cs="Times New Roman"/>
+        </w:rPr>
+        <w:t>At 0.1-0.3 x 10^6 per L Mesodinium was still pretty high during the study. What about physical mechanisms leading to bloom decline?  The authors seem too quick to make the connection between DIN, cryptophytes and bloom decline without direct data.  In this regard, the Conclusion section is a bit of an overreach.  The data do not "show" nutrient-limited division rates, much less that this leads to bloom decline of the ciliate.  These words should be tempered.</w:t>
       </w:r>
     </w:p>
     <w:p>
@@ -561,7 +510,35 @@
           <w:rFonts w:ascii="Times New Roman" w:hAnsi="Times New Roman" w:cs="Times New Roman"/>
           <w:color w:val="FF0000"/>
         </w:rPr>
-        <w:t xml:space="preserve"> 328-332</w:t>
+        <w:t xml:space="preserve"> 3</w:t>
+      </w:r>
+      <w:r>
+        <w:rPr>
+          <w:rFonts w:ascii="Times New Roman" w:hAnsi="Times New Roman" w:cs="Times New Roman"/>
+          <w:color w:val="FF0000"/>
+        </w:rPr>
+        <w:t>3</w:t>
+      </w:r>
+      <w:r>
+        <w:rPr>
+          <w:rFonts w:ascii="Times New Roman" w:hAnsi="Times New Roman" w:cs="Times New Roman"/>
+          <w:color w:val="FF0000"/>
+        </w:rPr>
+        <w:t>8-3</w:t>
+      </w:r>
+      <w:r>
+        <w:rPr>
+          <w:rFonts w:ascii="Times New Roman" w:hAnsi="Times New Roman" w:cs="Times New Roman"/>
+          <w:color w:val="FF0000"/>
+        </w:rPr>
+        <w:t>4</w:t>
+      </w:r>
+      <w:r>
+        <w:rPr>
+          <w:rFonts w:ascii="Times New Roman" w:hAnsi="Times New Roman" w:cs="Times New Roman"/>
+          <w:color w:val="FF0000"/>
+        </w:rPr>
+        <w:t>2</w:t>
       </w:r>
       <w:r>
         <w:rPr>
@@ -679,16 +656,8 @@
         <w:rPr>
           <w:rFonts w:ascii="Times New Roman" w:hAnsi="Times New Roman" w:cs="Times New Roman"/>
         </w:rPr>
-        <w:t xml:space="preserve">It is bit disappointing not to have SSU to confirm that the cells were indeed Teleaulax.  Matt Johnson has published some interesting data on different clades of cryptophytes co-occurring with M rubrum, but perhaps that is beyond the scope of this </w:t>
-      </w:r>
-      <w:proofErr w:type="spellStart"/>
-      <w:r>
-        <w:rPr>
-          <w:rFonts w:ascii="Times New Roman" w:hAnsi="Times New Roman" w:cs="Times New Roman"/>
-        </w:rPr>
-        <w:t>ms.</w:t>
-      </w:r>
-      <w:proofErr w:type="spellEnd"/>
+        <w:t>It is bit disappointing not to have SSU to confirm that the cells were indeed Teleaulax.  Matt Johnson has published some interesting data on different clades of cryptophytes co-occurring with M rubrum, but perhaps that is beyond the scope of this ms.</w:t>
+      </w:r>
     </w:p>
     <w:p>
       <w:pPr>
@@ -813,23 +782,7 @@
           <w:rFonts w:ascii="Times New Roman" w:hAnsi="Times New Roman" w:cs="Times New Roman"/>
           <w:color w:val="FF0000"/>
         </w:rPr>
-        <w:t xml:space="preserve">Tidal excursion in the Columbia River estuary in September is in the order to 3 days (see Karma &amp; </w:t>
-      </w:r>
-      <w:proofErr w:type="spellStart"/>
-      <w:r>
-        <w:rPr>
-          <w:rFonts w:ascii="Times New Roman" w:hAnsi="Times New Roman" w:cs="Times New Roman"/>
-          <w:color w:val="FF0000"/>
-        </w:rPr>
-        <w:t>Baptista</w:t>
-      </w:r>
-      <w:proofErr w:type="spellEnd"/>
-      <w:r>
-        <w:rPr>
-          <w:rFonts w:ascii="Times New Roman" w:hAnsi="Times New Roman" w:cs="Times New Roman"/>
-          <w:color w:val="FF0000"/>
-        </w:rPr>
-        <w:t xml:space="preserve"> 2016 Water age in the Columbia River. Estuarine, Costal and Shelf Science 183: 249-259)</w:t>
+        <w:t>Tidal excursion in the Columbia River estuary in September is in the order to 3 days (see Karma &amp; Baptista 2016 Water age in the Columbia River. Estuarine, Costal and Shelf Science 183: 249-259)</w:t>
       </w:r>
       <w:r>
         <w:rPr>
@@ -864,7 +817,35 @@
           <w:rFonts w:ascii="Times New Roman" w:hAnsi="Times New Roman" w:cs="Times New Roman"/>
           <w:color w:val="FF0000"/>
         </w:rPr>
-        <w:t xml:space="preserve"> (line 295-296).  </w:t>
+        <w:t xml:space="preserve"> (line </w:t>
+      </w:r>
+      <w:r>
+        <w:rPr>
+          <w:rFonts w:ascii="Times New Roman" w:hAnsi="Times New Roman" w:cs="Times New Roman"/>
+          <w:color w:val="FF0000"/>
+        </w:rPr>
+        <w:t>301</w:t>
+      </w:r>
+      <w:r>
+        <w:rPr>
+          <w:rFonts w:ascii="Times New Roman" w:hAnsi="Times New Roman" w:cs="Times New Roman"/>
+          <w:color w:val="FF0000"/>
+        </w:rPr>
+        <w:t>-</w:t>
+      </w:r>
+      <w:r>
+        <w:rPr>
+          <w:rFonts w:ascii="Times New Roman" w:hAnsi="Times New Roman" w:cs="Times New Roman"/>
+          <w:color w:val="FF0000"/>
+        </w:rPr>
+        <w:t>302</w:t>
+      </w:r>
+      <w:r>
+        <w:rPr>
+          <w:rFonts w:ascii="Times New Roman" w:hAnsi="Times New Roman" w:cs="Times New Roman"/>
+          <w:color w:val="FF0000"/>
+        </w:rPr>
+        <w:t xml:space="preserve">).  </w:t>
       </w:r>
     </w:p>
     <w:p>
@@ -905,7 +886,21 @@
           <w:rFonts w:ascii="Times New Roman" w:hAnsi="Times New Roman" w:cs="Times New Roman"/>
           <w:color w:val="FF0000"/>
         </w:rPr>
-        <w:t xml:space="preserve"> (line 505)</w:t>
+        <w:t xml:space="preserve"> (line 5</w:t>
+      </w:r>
+      <w:r>
+        <w:rPr>
+          <w:rFonts w:ascii="Times New Roman" w:hAnsi="Times New Roman" w:cs="Times New Roman"/>
+          <w:color w:val="FF0000"/>
+        </w:rPr>
+        <w:t>33</w:t>
+      </w:r>
+      <w:r>
+        <w:rPr>
+          <w:rFonts w:ascii="Times New Roman" w:hAnsi="Times New Roman" w:cs="Times New Roman"/>
+          <w:color w:val="FF0000"/>
+        </w:rPr>
+        <w:t>)</w:t>
       </w:r>
       <w:r>
         <w:rPr>
@@ -1127,7 +1122,21 @@
           <w:rFonts w:ascii="Times New Roman" w:hAnsi="Times New Roman" w:cs="Times New Roman"/>
           <w:color w:val="FF0000"/>
         </w:rPr>
-        <w:t>(line 281)</w:t>
+        <w:t>(line 28</w:t>
+      </w:r>
+      <w:r>
+        <w:rPr>
+          <w:rFonts w:ascii="Times New Roman" w:hAnsi="Times New Roman" w:cs="Times New Roman"/>
+          <w:color w:val="FF0000"/>
+        </w:rPr>
+        <w:t>2</w:t>
+      </w:r>
+      <w:r>
+        <w:rPr>
+          <w:rFonts w:ascii="Times New Roman" w:hAnsi="Times New Roman" w:cs="Times New Roman"/>
+          <w:color w:val="FF0000"/>
+        </w:rPr>
+        <w:t>)</w:t>
       </w:r>
       <w:r>
         <w:rPr>
@@ -1227,75 +1236,22 @@
         <w:rPr>
           <w:rFonts w:ascii="Times New Roman" w:hAnsi="Times New Roman" w:cs="Times New Roman"/>
         </w:rPr>
-        <w:t xml:space="preserve">line 43: Regarding the </w:t>
-      </w:r>
-      <w:proofErr w:type="spellStart"/>
-      <w:r>
-        <w:rPr>
-          <w:rFonts w:ascii="Times New Roman" w:hAnsi="Times New Roman" w:cs="Times New Roman"/>
-        </w:rPr>
-        <w:t>Qiu</w:t>
-      </w:r>
-      <w:proofErr w:type="spellEnd"/>
-      <w:r>
-        <w:rPr>
-          <w:rFonts w:ascii="Times New Roman" w:hAnsi="Times New Roman" w:cs="Times New Roman"/>
-        </w:rPr>
-        <w:t xml:space="preserve"> reference… this is fine as it is written here but you may want to add after this reference (but see Johnson et al. 2017). I’ll send you a copy of my recent PNAS letter if you like, a response to </w:t>
-      </w:r>
-      <w:proofErr w:type="spellStart"/>
-      <w:r>
-        <w:rPr>
-          <w:rFonts w:ascii="Times New Roman" w:hAnsi="Times New Roman" w:cs="Times New Roman"/>
-        </w:rPr>
-        <w:t>Qiui</w:t>
-      </w:r>
-      <w:proofErr w:type="spellEnd"/>
-      <w:r>
-        <w:rPr>
-          <w:rFonts w:ascii="Times New Roman" w:hAnsi="Times New Roman" w:cs="Times New Roman"/>
-        </w:rPr>
-        <w:t xml:space="preserve"> et al., titled “Mesodinium rubrum: the symbiosis that isn’t”. The bottom line is that I think they were wrong and that M. rubrum does not harbor intact endosymbionts that divide. More accurately it farms organelles (as previously described).</w:t>
-      </w:r>
-    </w:p>
-    <w:p>
-      <w:pPr>
-        <w:rPr>
-          <w:rFonts w:ascii="Times New Roman" w:hAnsi="Times New Roman" w:cs="Times New Roman"/>
-          <w:color w:val="FF0000"/>
-        </w:rPr>
-      </w:pPr>
-      <w:proofErr w:type="gramStart"/>
-      <w:r>
-        <w:rPr>
-          <w:rFonts w:ascii="Times New Roman" w:hAnsi="Times New Roman" w:cs="Times New Roman"/>
-          <w:color w:val="FF0000"/>
-        </w:rPr>
-        <w:t>In light of</w:t>
-      </w:r>
-      <w:proofErr w:type="gramEnd"/>
-      <w:r>
-        <w:rPr>
-          <w:rFonts w:ascii="Times New Roman" w:hAnsi="Times New Roman" w:cs="Times New Roman"/>
-          <w:color w:val="FF0000"/>
-        </w:rPr>
-        <w:t xml:space="preserve"> the reviewer’s recent PNAS letter, we have removed the reference to </w:t>
-      </w:r>
-      <w:proofErr w:type="spellStart"/>
-      <w:r>
-        <w:rPr>
-          <w:rFonts w:ascii="Times New Roman" w:hAnsi="Times New Roman" w:cs="Times New Roman"/>
-          <w:color w:val="FF0000"/>
-        </w:rPr>
-        <w:t>Qiu</w:t>
-      </w:r>
-      <w:proofErr w:type="spellEnd"/>
-      <w:r>
-        <w:rPr>
-          <w:rFonts w:ascii="Times New Roman" w:hAnsi="Times New Roman" w:cs="Times New Roman"/>
-          <w:color w:val="FF0000"/>
-        </w:rPr>
-        <w:t xml:space="preserve"> et al. from the introduction, b</w:t>
+        <w:t>line 43: Regarding the Qiu reference… this is fine as it is written here but you may want to add after this reference (but see Johnson et al. 2017). I’ll send you a copy of my recent PNAS letter if you like, a response to Qiui et al., titled “Mesodinium rubrum: the symbiosis that isn’t”. The bottom line is that I think they were wrong and that M. rubrum does not harbor intact endosymbionts that divide. More accurately it farms organelles (as previously described).</w:t>
+      </w:r>
+    </w:p>
+    <w:p>
+      <w:pPr>
+        <w:rPr>
+          <w:rFonts w:ascii="Times New Roman" w:hAnsi="Times New Roman" w:cs="Times New Roman"/>
+          <w:color w:val="FF0000"/>
+        </w:rPr>
+      </w:pPr>
+      <w:r>
+        <w:rPr>
+          <w:rFonts w:ascii="Times New Roman" w:hAnsi="Times New Roman" w:cs="Times New Roman"/>
+          <w:color w:val="FF0000"/>
+        </w:rPr>
+        <w:t>In light of the reviewer’s recent PNAS letter, we have removed the reference to Qiu et al. from the introduction, b</w:t>
       </w:r>
       <w:r>
         <w:rPr>
@@ -1316,23 +1272,37 @@
           <w:rFonts w:ascii="Times New Roman" w:hAnsi="Times New Roman" w:cs="Times New Roman"/>
           <w:color w:val="FF0000"/>
         </w:rPr>
-        <w:t xml:space="preserve">s controversy in the discussion section of the manuscript. (line 354-357). We agree that the results of </w:t>
-      </w:r>
-      <w:proofErr w:type="spellStart"/>
-      <w:r>
-        <w:rPr>
-          <w:rFonts w:ascii="Times New Roman" w:hAnsi="Times New Roman" w:cs="Times New Roman"/>
-          <w:color w:val="FF0000"/>
-        </w:rPr>
-        <w:t>Qiu</w:t>
-      </w:r>
-      <w:proofErr w:type="spellEnd"/>
-      <w:r>
-        <w:rPr>
-          <w:rFonts w:ascii="Times New Roman" w:hAnsi="Times New Roman" w:cs="Times New Roman"/>
-          <w:color w:val="FF0000"/>
-        </w:rPr>
-        <w:t xml:space="preserve"> et al. may be considered artifacts of</w:t>
+        <w:t>s controversy in the discussion section of the manuscript. (line 3</w:t>
+      </w:r>
+      <w:r>
+        <w:rPr>
+          <w:rFonts w:ascii="Times New Roman" w:hAnsi="Times New Roman" w:cs="Times New Roman"/>
+          <w:color w:val="FF0000"/>
+        </w:rPr>
+        <w:t>57</w:t>
+      </w:r>
+      <w:r>
+        <w:rPr>
+          <w:rFonts w:ascii="Times New Roman" w:hAnsi="Times New Roman" w:cs="Times New Roman"/>
+          <w:color w:val="FF0000"/>
+        </w:rPr>
+        <w:t>-3</w:t>
+      </w:r>
+      <w:r>
+        <w:rPr>
+          <w:rFonts w:ascii="Times New Roman" w:hAnsi="Times New Roman" w:cs="Times New Roman"/>
+          <w:color w:val="FF0000"/>
+        </w:rPr>
+        <w:t>63</w:t>
+      </w:r>
+      <w:bookmarkStart w:id="0" w:name="_GoBack"/>
+      <w:bookmarkEnd w:id="0"/>
+      <w:r>
+        <w:rPr>
+          <w:rFonts w:ascii="Times New Roman" w:hAnsi="Times New Roman" w:cs="Times New Roman"/>
+          <w:color w:val="FF0000"/>
+        </w:rPr>
+        <w:t>). We agree that the results of Qiu et al. may be considered artifacts of</w:t>
       </w:r>
       <w:r>
         <w:rPr>
@@ -1422,21 +1392,7 @@
         <w:rPr>
           <w:rFonts w:ascii="Times New Roman" w:hAnsi="Times New Roman" w:cs="Times New Roman"/>
         </w:rPr>
-        <w:t xml:space="preserve">Line 135 and 153: 0.025% and 0.01% </w:t>
-      </w:r>
-      <w:proofErr w:type="spellStart"/>
-      <w:r>
-        <w:rPr>
-          <w:rFonts w:ascii="Times New Roman" w:hAnsi="Times New Roman" w:cs="Times New Roman"/>
-        </w:rPr>
-        <w:t>gluteraldehyde</w:t>
-      </w:r>
-      <w:proofErr w:type="spellEnd"/>
-      <w:r>
-        <w:rPr>
-          <w:rFonts w:ascii="Times New Roman" w:hAnsi="Times New Roman" w:cs="Times New Roman"/>
-        </w:rPr>
-        <w:t xml:space="preserve"> seem low. Are you sure these are correct?</w:t>
+        <w:t>Line 135 and 153: 0.025% and 0.01% gluteraldehyde seem low. Are you sure these are correct?</w:t>
       </w:r>
     </w:p>
     <w:p>
@@ -1498,21 +1454,7 @@
         <w:rPr>
           <w:rFonts w:ascii="Times New Roman" w:hAnsi="Times New Roman" w:cs="Times New Roman"/>
         </w:rPr>
-        <w:t xml:space="preserve">Line 322: again, I don’t think that this report by </w:t>
-      </w:r>
-      <w:proofErr w:type="spellStart"/>
-      <w:r>
-        <w:rPr>
-          <w:rFonts w:ascii="Times New Roman" w:hAnsi="Times New Roman" w:cs="Times New Roman"/>
-        </w:rPr>
-        <w:t>Qiu</w:t>
-      </w:r>
-      <w:proofErr w:type="spellEnd"/>
-      <w:r>
-        <w:rPr>
-          <w:rFonts w:ascii="Times New Roman" w:hAnsi="Times New Roman" w:cs="Times New Roman"/>
-        </w:rPr>
-        <w:t xml:space="preserve"> et al is correct, but you can leave this in if you like.</w:t>
+        <w:t>Line 322: again, I don’t think that this report by Qiu et al is correct, but you can leave this in if you like.</w:t>
       </w:r>
     </w:p>
     <w:p>
@@ -1567,63 +1509,7 @@
         <w:rPr>
           <w:rFonts w:ascii="Times New Roman" w:hAnsi="Times New Roman" w:cs="Times New Roman"/>
         </w:rPr>
-        <w:t xml:space="preserve">The title and theme: How confident are you of your assessment that these are all Teleaulax cryptophytes? I have trouble believing that the populations are all Teleaulax since there is no rigorous proof to back this up. Checking for cell morphology and size of populations that are sorted is not enough to say for sure in cryptophytes (they are notoriously difficult to identify). T. amphioxeia does have a distinct </w:t>
-      </w:r>
-      <w:proofErr w:type="spellStart"/>
-      <w:r>
-        <w:rPr>
-          <w:rFonts w:ascii="Times New Roman" w:hAnsi="Times New Roman" w:cs="Times New Roman"/>
-        </w:rPr>
-        <w:t>morphotype</w:t>
-      </w:r>
-      <w:proofErr w:type="spellEnd"/>
-      <w:r>
-        <w:rPr>
-          <w:rFonts w:ascii="Times New Roman" w:hAnsi="Times New Roman" w:cs="Times New Roman"/>
-        </w:rPr>
-        <w:t xml:space="preserve"> but there are no statistics showing what % of observed cells matched this (certainly not 100%). I think </w:t>
-      </w:r>
-      <w:proofErr w:type="spellStart"/>
-      <w:r>
-        <w:rPr>
-          <w:rFonts w:ascii="Times New Roman" w:hAnsi="Times New Roman" w:cs="Times New Roman"/>
-        </w:rPr>
-        <w:t>its</w:t>
-      </w:r>
-      <w:proofErr w:type="spellEnd"/>
-      <w:r>
-        <w:rPr>
-          <w:rFonts w:ascii="Times New Roman" w:hAnsi="Times New Roman" w:cs="Times New Roman"/>
-        </w:rPr>
-        <w:t xml:space="preserve"> OK to say either </w:t>
-      </w:r>
-      <w:proofErr w:type="spellStart"/>
-      <w:r>
-        <w:rPr>
-          <w:rFonts w:ascii="Times New Roman" w:hAnsi="Times New Roman" w:cs="Times New Roman"/>
-        </w:rPr>
-        <w:t>Teleaualx</w:t>
-      </w:r>
-      <w:proofErr w:type="spellEnd"/>
-      <w:r>
-        <w:rPr>
-          <w:rFonts w:ascii="Times New Roman" w:hAnsi="Times New Roman" w:cs="Times New Roman"/>
-        </w:rPr>
-        <w:t xml:space="preserve">-like cryptophytes or Teleaulax dominated cryptophyte populations. Also, since you were not measure grazing, I don’t think you should use “prey” in the title. </w:t>
-      </w:r>
-      <w:proofErr w:type="gramStart"/>
-      <w:r>
-        <w:rPr>
-          <w:rFonts w:ascii="Times New Roman" w:hAnsi="Times New Roman" w:cs="Times New Roman"/>
-        </w:rPr>
-        <w:t>Certainly</w:t>
-      </w:r>
-      <w:proofErr w:type="gramEnd"/>
-      <w:r>
-        <w:rPr>
-          <w:rFonts w:ascii="Times New Roman" w:hAnsi="Times New Roman" w:cs="Times New Roman"/>
-        </w:rPr>
-        <w:t xml:space="preserve"> cryptophytes are more than just food. I think you should change the title to “Dynamics of cryptophytes during the decline of a red water bloom in the Columbia River Estuary”.</w:t>
+        <w:t>The title and theme: How confident are you of your assessment that these are all Teleaulax cryptophytes? I have trouble believing that the populations are all Teleaulax since there is no rigorous proof to back this up. Checking for cell morphology and size of populations that are sorted is not enough to say for sure in cryptophytes (they are notoriously difficult to identify). T. amphioxeia does have a distinct morphotype but there are no statistics showing what % of observed cells matched this (certainly not 100%). I think its OK to say either Teleaualx-like cryptophytes or Teleaulax dominated cryptophyte populations. Also, since you were not measure grazing, I don’t think you should use “prey” in the title. Certainly cryptophytes are more than just food. I think you should change the title to “Dynamics of cryptophytes during the decline of a red water bloom in the Columbia River Estuary”.</w:t>
       </w:r>
     </w:p>
     <w:p>
@@ -1898,35 +1784,7 @@
         <w:rPr>
           <w:rFonts w:ascii="Times New Roman" w:hAnsi="Times New Roman" w:cs="Times New Roman"/>
         </w:rPr>
-        <w:t xml:space="preserve">In Fig. 3 you show a pattern for Teleaulax abundance that change but do not appear to be explained by spring/neap tide cycles. One possibility that you don’t bring up could be vertical movement. While your patterns don’t appear to be explained by diurnal cycles of migrations, a study in the Baltic showed that Teleaulax cryptophytes tended to be deeper during the day and more shallow at night (counter to </w:t>
-      </w:r>
-      <w:proofErr w:type="gramStart"/>
-      <w:r>
-        <w:rPr>
-          <w:rFonts w:ascii="Times New Roman" w:hAnsi="Times New Roman" w:cs="Times New Roman"/>
-        </w:rPr>
-        <w:t>ones</w:t>
-      </w:r>
-      <w:proofErr w:type="gramEnd"/>
-      <w:r>
-        <w:rPr>
-          <w:rFonts w:ascii="Times New Roman" w:hAnsi="Times New Roman" w:cs="Times New Roman"/>
-        </w:rPr>
-        <w:t xml:space="preserve"> expectations for a phototroph and different from other cryptophytes they observed). Why this would be the case is not clear (escaping predators?), but Teleaulax is </w:t>
-      </w:r>
-      <w:proofErr w:type="gramStart"/>
-      <w:r>
-        <w:rPr>
-          <w:rFonts w:ascii="Times New Roman" w:hAnsi="Times New Roman" w:cs="Times New Roman"/>
-        </w:rPr>
-        <w:t>pretty fast</w:t>
-      </w:r>
-      <w:proofErr w:type="gramEnd"/>
-      <w:r>
-        <w:rPr>
-          <w:rFonts w:ascii="Times New Roman" w:hAnsi="Times New Roman" w:cs="Times New Roman"/>
-        </w:rPr>
-        <w:t xml:space="preserve"> for a cryptophyte so migration could be a possibility for your variation.</w:t>
+        <w:t>In Fig. 3 you show a pattern for Teleaulax abundance that change but do not appear to be explained by spring/neap tide cycles. One possibility that you don’t bring up could be vertical movement. While your patterns don’t appear to be explained by diurnal cycles of migrations, a study in the Baltic showed that Teleaulax cryptophytes tended to be deeper during the day and more shallow at night (counter to ones expectations for a phototroph and different from other cryptophytes they observed). Why this would be the case is not clear (escaping predators?), but Teleaulax is pretty fast for a cryptophyte so migration could be a possibility for your variation.</w:t>
       </w:r>
     </w:p>
     <w:p>
@@ -1952,35 +1810,7 @@
         <w:rPr>
           <w:rFonts w:ascii="Times New Roman" w:hAnsi="Times New Roman" w:cs="Times New Roman"/>
         </w:rPr>
-        <w:t xml:space="preserve">Susanna </w:t>
-      </w:r>
-      <w:proofErr w:type="spellStart"/>
-      <w:r>
-        <w:rPr>
-          <w:rFonts w:ascii="Times New Roman" w:hAnsi="Times New Roman" w:cs="Times New Roman"/>
-        </w:rPr>
-        <w:t>Hajdu</w:t>
-      </w:r>
-      <w:proofErr w:type="spellEnd"/>
-      <w:r>
-        <w:rPr>
-          <w:rFonts w:ascii="Times New Roman" w:hAnsi="Times New Roman" w:cs="Times New Roman"/>
-        </w:rPr>
-        <w:t xml:space="preserve">, Helena </w:t>
-      </w:r>
-      <w:proofErr w:type="spellStart"/>
-      <w:r>
-        <w:rPr>
-          <w:rFonts w:ascii="Times New Roman" w:hAnsi="Times New Roman" w:cs="Times New Roman"/>
-        </w:rPr>
-        <w:t>Höglander</w:t>
-      </w:r>
-      <w:proofErr w:type="spellEnd"/>
-      <w:r>
-        <w:rPr>
-          <w:rFonts w:ascii="Times New Roman" w:hAnsi="Times New Roman" w:cs="Times New Roman"/>
-        </w:rPr>
-        <w:t>, Ulf Larsson, Phytoplankton vertical distributions and composition in Baltic Sea cyanobacterial blooms, Harmful Algae, Volume 6, Issue 2, February 2007, Pages 189-205, ISSN 1568-9883, http://dx.doi.org/10.1016/j.hal.2006.07.006.</w:t>
+        <w:t>Susanna Hajdu, Helena Höglander, Ulf Larsson, Phytoplankton vertical distributions and composition in Baltic Sea cyanobacterial blooms, Harmful Algae, Volume 6, Issue 2, February 2007, Pages 189-205, ISSN 1568-9883, http://dx.doi.org/10.1016/j.hal.2006.07.006.</w:t>
       </w:r>
     </w:p>
     <w:p>
@@ -2092,35 +1922,7 @@
         <w:rPr>
           <w:rFonts w:ascii="Times New Roman" w:hAnsi="Times New Roman" w:cs="Times New Roman"/>
         </w:rPr>
-        <w:t xml:space="preserve">Table S1. There is a reference to “see Materials and Methods” for Table S1 (i.e. LSU D2 region data) in the figure legend, but no such methods exist. </w:t>
-      </w:r>
-      <w:proofErr w:type="gramStart"/>
-      <w:r>
-        <w:rPr>
-          <w:rFonts w:ascii="Times New Roman" w:hAnsi="Times New Roman" w:cs="Times New Roman"/>
-        </w:rPr>
-        <w:t>Also</w:t>
-      </w:r>
-      <w:proofErr w:type="gramEnd"/>
-      <w:r>
-        <w:rPr>
-          <w:rFonts w:ascii="Times New Roman" w:hAnsi="Times New Roman" w:cs="Times New Roman"/>
-        </w:rPr>
-        <w:t xml:space="preserve"> there is no reference to see Table S1 within the manuscript text. </w:t>
-      </w:r>
-      <w:proofErr w:type="gramStart"/>
-      <w:r>
-        <w:rPr>
-          <w:rFonts w:ascii="Times New Roman" w:hAnsi="Times New Roman" w:cs="Times New Roman"/>
-        </w:rPr>
-        <w:t>Therefore</w:t>
-      </w:r>
-      <w:proofErr w:type="gramEnd"/>
-      <w:r>
-        <w:rPr>
-          <w:rFonts w:ascii="Times New Roman" w:hAnsi="Times New Roman" w:cs="Times New Roman"/>
-        </w:rPr>
-        <w:t xml:space="preserve"> I assume this was included by mistake and should be removed? Also, these data don't support your assertion that Teleaulax dominated the cryptophyte populations very well.</w:t>
+        <w:t>Table S1. There is a reference to “see Materials and Methods” for Table S1 (i.e. LSU D2 region data) in the figure legend, but no such methods exist. Also there is no reference to see Table S1 within the manuscript text. Therefore I assume this was included by mistake and should be removed? Also, these data don't support your assertion that Teleaulax dominated the cryptophyte populations very well.</w:t>
       </w:r>
     </w:p>
     <w:p>

</xml_diff>